<commit_message>
modificacion en matriz final
</commit_message>
<xml_diff>
--- a/Calculo del SpeedUp.docx
+++ b/Calculo del SpeedUp.docx
@@ -501,15 +501,14 @@
       <w:pPr>
         <w:jc w:val="center"/>
       </w:pPr>
-      <w:bookmarkStart w:id="0" w:name="_GoBack"/>
       <w:r>
         <w:rPr>
           <w:noProof/>
         </w:rPr>
         <w:drawing>
-          <wp:inline distT="0" distB="0" distL="0" distR="0" wp14:anchorId="47316C20" wp14:editId="065E5A98">
-            <wp:extent cx="4712677" cy="2935033"/>
-            <wp:effectExtent l="0" t="0" r="12065" b="11430"/>
+          <wp:inline distT="0" distB="0" distL="0" distR="0" wp14:anchorId="4BFA98C2" wp14:editId="43079819">
+            <wp:extent cx="4610366" cy="2672862"/>
+            <wp:effectExtent l="0" t="0" r="12700" b="6985"/>
             <wp:docPr id="1" name="Gráfico 1">
               <a:extLst xmlns:a="http://schemas.openxmlformats.org/drawingml/2006/main">
                 <a:ext uri="{FF2B5EF4-FFF2-40B4-BE49-F238E27FC236}">
@@ -526,7 +525,6 @@
           </wp:inline>
         </w:drawing>
       </w:r>
-      <w:bookmarkEnd w:id="0"/>
     </w:p>
     <w:p>
       <w:pPr>
@@ -583,6 +581,8 @@
       <w:r>
         <w:t>úmero de hebras.</w:t>
       </w:r>
+      <w:bookmarkStart w:id="0" w:name="_GoBack"/>
+      <w:bookmarkEnd w:id="0"/>
       <w:r>
         <w:t xml:space="preserve"> </w:t>
       </w:r>
@@ -1478,76 +1478,76 @@
                 <c:formatCode>General</c:formatCode>
                 <c:ptCount val="24"/>
                 <c:pt idx="0">
-                  <c:v>0.96936153389998014</c:v>
+                  <c:v>1.0331337881100982</c:v>
                 </c:pt>
                 <c:pt idx="1">
-                  <c:v>1.9631705364291432</c:v>
+                  <c:v>1.9562409384473445</c:v>
                 </c:pt>
                 <c:pt idx="2">
-                  <c:v>1.6663268773360516</c:v>
+                  <c:v>1.7706991171558102</c:v>
                 </c:pt>
                 <c:pt idx="3">
-                  <c:v>2.3641330548005208</c:v>
+                  <c:v>2.470784085238007</c:v>
                 </c:pt>
                 <c:pt idx="4">
-                  <c:v>2.6015915119363395</c:v>
+                  <c:v>2.6737524770359826</c:v>
                 </c:pt>
                 <c:pt idx="5">
-                  <c:v>3.1913232104052249</c:v>
+                  <c:v>3.2300326441714255</c:v>
                 </c:pt>
                 <c:pt idx="6">
-                  <c:v>3.4478556362864961</c:v>
+                  <c:v>3.352608990279303</c:v>
                 </c:pt>
                 <c:pt idx="7">
-                  <c:v>3.8044996121024051</c:v>
+                  <c:v>3.872162796754834</c:v>
                 </c:pt>
                 <c:pt idx="8">
-                  <c:v>3.9590958019269133</c:v>
+                  <c:v>4.0485542825968359</c:v>
                 </c:pt>
                 <c:pt idx="9">
-                  <c:v>4.106056377348887</c:v>
+                  <c:v>4.2333143182993913</c:v>
                 </c:pt>
                 <c:pt idx="10">
-                  <c:v>4.1950384944396921</c:v>
+                  <c:v>4.4133214391911988</c:v>
                 </c:pt>
                 <c:pt idx="11">
-                  <c:v>4.3219741480484073</c:v>
+                  <c:v>4.4530453045304537</c:v>
                 </c:pt>
                 <c:pt idx="12">
-                  <c:v>4.4853658536722119</c:v>
+                  <c:v>4.5346776657500767</c:v>
                 </c:pt>
                 <c:pt idx="13">
-                  <c:v>4.4703737465815863</c:v>
+                  <c:v>4.5780382479809445</c:v>
                 </c:pt>
                 <c:pt idx="14">
-                  <c:v>4.2336690647603845</c:v>
+                  <c:v>4.7831131163544418</c:v>
                 </c:pt>
                 <c:pt idx="15">
-                  <c:v>4.0218698742592176</c:v>
+                  <c:v>4.7207379134860057</c:v>
                 </c:pt>
                 <c:pt idx="16">
-                  <c:v>4.3055311676909565</c:v>
+                  <c:v>4.7373124800661905</c:v>
                 </c:pt>
                 <c:pt idx="17">
-                  <c:v>4.7063339731285989</c:v>
+                  <c:v>4.7433684883349319</c:v>
                 </c:pt>
                 <c:pt idx="18">
-                  <c:v>4.6206030150898894</c:v>
+                  <c:v>4.7282574068325216</c:v>
                 </c:pt>
                 <c:pt idx="19">
-                  <c:v>4.4140414041404137</c:v>
+                  <c:v>4.6497493734335844</c:v>
                 </c:pt>
                 <c:pt idx="20">
-                  <c:v>4.7093469910522057</c:v>
+                  <c:v>4.5752157829980744</c:v>
                 </c:pt>
                 <c:pt idx="21">
-                  <c:v>4.8925839707512226</c:v>
+                  <c:v>4.3898254954155576</c:v>
                 </c:pt>
                 <c:pt idx="22">
-                  <c:v>4.9302949061645673</c:v>
+                  <c:v>4.5457886677015189</c:v>
                 </c:pt>
                 <c:pt idx="23">
-                  <c:v>4.922047507529248</c:v>
+                  <c:v>4.7433684883349319</c:v>
                 </c:pt>
               </c:numCache>
             </c:numRef>
@@ -1555,7 +1555,7 @@
           <c:smooth val="0"/>
           <c:extLst>
             <c:ext xmlns:c16="http://schemas.microsoft.com/office/drawing/2014/chart" uri="{C3380CC4-5D6E-409C-BE32-E72D297353CC}">
-              <c16:uniqueId val="{00000000-1453-4146-824A-9A32FBA37664}"/>
+              <c16:uniqueId val="{00000000-9D84-8F4F-ACE3-5A8B85DBAA35}"/>
             </c:ext>
           </c:extLst>
         </c:ser>
@@ -1612,7 +1612,15 @@
                 </a:pPr>
                 <a:r>
                   <a:rPr lang="es-ES_tradnl"/>
-                  <a:t>Hebras</a:t>
+                  <a:t>N</a:t>
+                </a:r>
+                <a:r>
+                  <a:rPr lang="es-ES"/>
+                  <a:t>ú</a:t>
+                </a:r>
+                <a:r>
+                  <a:rPr lang="es-ES_tradnl"/>
+                  <a:t>mero de Hebras</a:t>
                 </a:r>
               </a:p>
             </c:rich>

</xml_diff>